<commit_message>
update 128 update export word with drafts and issues
</commit_message>
<xml_diff>
--- a/public/wordOffice/customer.docx
+++ b/public/wordOffice/customer.docx
@@ -37,29 +37,7 @@
           <w:sz w:val="32"/>
           <w:szCs w:val="32"/>
         </w:rPr>
-        <w:t>(${</w:t>
-      </w:r>
-      <w:proofErr w:type="spellStart"/>
-      <w:r>
-        <w:rPr>
-          <w:rFonts w:asciiTheme="minorBidi" w:hAnsiTheme="minorBidi"/>
-          <w:b/>
-          <w:bCs/>
-          <w:sz w:val="32"/>
-          <w:szCs w:val="32"/>
-        </w:rPr>
-        <w:t>customer_NO</w:t>
-      </w:r>
-      <w:proofErr w:type="spellEnd"/>
-      <w:r>
-        <w:rPr>
-          <w:rFonts w:asciiTheme="minorBidi" w:hAnsiTheme="minorBidi"/>
-          <w:b/>
-          <w:bCs/>
-          <w:sz w:val="32"/>
-          <w:szCs w:val="32"/>
-        </w:rPr>
-        <w:t>})</w:t>
+        <w:t>(${customer_NO})</w:t>
       </w:r>
     </w:p>
     <w:tbl>
@@ -101,25 +79,7 @@
                 <w:sz w:val="24"/>
                 <w:szCs w:val="24"/>
               </w:rPr>
-              <w:t>${</w:t>
-            </w:r>
-            <w:proofErr w:type="spellStart"/>
-            <w:r>
-              <w:rPr>
-                <w:rFonts w:asciiTheme="minorBidi" w:hAnsiTheme="minorBidi"/>
-                <w:sz w:val="24"/>
-                <w:szCs w:val="24"/>
-              </w:rPr>
-              <w:t>full_name</w:t>
-            </w:r>
-            <w:proofErr w:type="spellEnd"/>
-            <w:r>
-              <w:rPr>
-                <w:rFonts w:asciiTheme="minorBidi" w:hAnsiTheme="minorBidi"/>
-                <w:sz w:val="24"/>
-                <w:szCs w:val="24"/>
-              </w:rPr>
-              <w:t>}</w:t>
+              <w:t>${full_name}</w:t>
             </w:r>
           </w:p>
         </w:tc>
@@ -231,25 +191,7 @@
                 <w:sz w:val="24"/>
                 <w:szCs w:val="24"/>
               </w:rPr>
-              <w:t>${</w:t>
-            </w:r>
-            <w:proofErr w:type="spellStart"/>
-            <w:r>
-              <w:rPr>
-                <w:rFonts w:asciiTheme="minorBidi" w:hAnsiTheme="minorBidi"/>
-                <w:sz w:val="24"/>
-                <w:szCs w:val="24"/>
-              </w:rPr>
-              <w:t>customer_NO</w:t>
-            </w:r>
-            <w:proofErr w:type="spellEnd"/>
-            <w:r>
-              <w:rPr>
-                <w:rFonts w:asciiTheme="minorBidi" w:hAnsiTheme="minorBidi"/>
-                <w:sz w:val="24"/>
-                <w:szCs w:val="24"/>
-              </w:rPr>
-              <w:t>}</w:t>
+              <w:t>${customer_NO}</w:t>
             </w:r>
           </w:p>
         </w:tc>
@@ -310,7 +252,6 @@
               </w:rPr>
               <w:t>${</w:t>
             </w:r>
-            <w:proofErr w:type="spellStart"/>
             <w:r>
               <w:rPr>
                 <w:rFonts w:asciiTheme="minorBidi" w:hAnsiTheme="minorBidi"/>
@@ -319,7 +260,6 @@
               </w:rPr>
               <w:t>reserve_phone_NO</w:t>
             </w:r>
-            <w:proofErr w:type="spellEnd"/>
             <w:r>
               <w:rPr>
                 <w:rFonts w:asciiTheme="minorBidi" w:hAnsiTheme="minorBidi"/>
@@ -379,25 +319,7 @@
                 <w:sz w:val="24"/>
                 <w:szCs w:val="24"/>
               </w:rPr>
-              <w:t>${</w:t>
-            </w:r>
-            <w:proofErr w:type="spellStart"/>
-            <w:r>
-              <w:rPr>
-                <w:rFonts w:asciiTheme="minorBidi" w:hAnsiTheme="minorBidi"/>
-                <w:sz w:val="24"/>
-                <w:szCs w:val="24"/>
-              </w:rPr>
-              <w:t>phone_NO</w:t>
-            </w:r>
-            <w:proofErr w:type="spellEnd"/>
-            <w:r>
-              <w:rPr>
-                <w:rFonts w:asciiTheme="minorBidi" w:hAnsiTheme="minorBidi"/>
-                <w:sz w:val="24"/>
-                <w:szCs w:val="24"/>
-              </w:rPr>
-              <w:t>}</w:t>
+              <w:t>${phone_NO}</w:t>
             </w:r>
           </w:p>
         </w:tc>
@@ -456,25 +378,7 @@
                 <w:sz w:val="24"/>
                 <w:szCs w:val="24"/>
               </w:rPr>
-              <w:t>${</w:t>
-            </w:r>
-            <w:proofErr w:type="spellStart"/>
-            <w:r>
-              <w:rPr>
-                <w:rFonts w:asciiTheme="minorBidi" w:hAnsiTheme="minorBidi"/>
-                <w:sz w:val="24"/>
-                <w:szCs w:val="24"/>
-              </w:rPr>
-              <w:t>bank_name</w:t>
-            </w:r>
-            <w:proofErr w:type="spellEnd"/>
-            <w:r>
-              <w:rPr>
-                <w:rFonts w:asciiTheme="minorBidi" w:hAnsiTheme="minorBidi"/>
-                <w:sz w:val="24"/>
-                <w:szCs w:val="24"/>
-              </w:rPr>
-              <w:t>}</w:t>
+              <w:t>${bank_name}</w:t>
             </w:r>
           </w:p>
         </w:tc>
@@ -586,25 +490,7 @@
                 <w:sz w:val="24"/>
                 <w:szCs w:val="24"/>
               </w:rPr>
-              <w:t>${</w:t>
-            </w:r>
-            <w:proofErr w:type="spellStart"/>
-            <w:r>
-              <w:rPr>
-                <w:rFonts w:asciiTheme="minorBidi" w:hAnsiTheme="minorBidi"/>
-                <w:sz w:val="24"/>
-                <w:szCs w:val="24"/>
-              </w:rPr>
-              <w:t>bank_account_NO</w:t>
-            </w:r>
-            <w:proofErr w:type="spellEnd"/>
-            <w:r>
-              <w:rPr>
-                <w:rFonts w:asciiTheme="minorBidi" w:hAnsiTheme="minorBidi"/>
-                <w:sz w:val="24"/>
-                <w:szCs w:val="24"/>
-              </w:rPr>
-              <w:t>}</w:t>
+              <w:t>${bank_account_NO}</w:t>
             </w:r>
           </w:p>
         </w:tc>
@@ -659,7 +545,6 @@
               </w:rPr>
               <w:t>${</w:t>
             </w:r>
-            <w:proofErr w:type="spellStart"/>
             <w:r>
               <w:rPr>
                 <w:rFonts w:asciiTheme="minorBidi" w:hAnsiTheme="minorBidi"/>
@@ -668,7 +553,6 @@
               </w:rPr>
               <w:t>bank_branch</w:t>
             </w:r>
-            <w:proofErr w:type="spellEnd"/>
             <w:r>
               <w:rPr>
                 <w:rFonts w:asciiTheme="minorBidi" w:hAnsiTheme="minorBidi"/>
@@ -728,6 +612,30 @@
                 <w:szCs w:val="24"/>
               </w:rPr>
             </w:pPr>
+            <w:r>
+              <w:rPr>
+                <w:rFonts w:ascii="Segoe UI" w:hAnsi="Segoe UI" w:cs="Segoe UI"/>
+                <w:sz w:val="24"/>
+                <w:szCs w:val="24"/>
+              </w:rPr>
+              <w:t>${</w:t>
+            </w:r>
+            <w:r>
+              <w:rPr>
+                <w:rFonts w:ascii="Segoe UI" w:hAnsi="Segoe UI" w:cs="Segoe UI"/>
+                <w:sz w:val="24"/>
+                <w:szCs w:val="24"/>
+              </w:rPr>
+              <w:t>issues_name</w:t>
+            </w:r>
+            <w:r>
+              <w:rPr>
+                <w:rFonts w:ascii="Segoe UI" w:hAnsi="Segoe UI" w:cs="Segoe UI"/>
+                <w:sz w:val="24"/>
+                <w:szCs w:val="24"/>
+              </w:rPr>
+              <w:t>}</w:t>
+            </w:r>
           </w:p>
         </w:tc>
         <w:tc>
@@ -773,6 +681,14 @@
                 <w:szCs w:val="24"/>
               </w:rPr>
             </w:pPr>
+            <w:r>
+              <w:rPr>
+                <w:rFonts w:ascii="Segoe UI" w:hAnsi="Segoe UI" w:cs="Segoe UI"/>
+                <w:sz w:val="24"/>
+                <w:szCs w:val="24"/>
+              </w:rPr>
+              <w:t>${issues}</w:t>
+            </w:r>
           </w:p>
         </w:tc>
         <w:tc>
@@ -877,6 +793,30 @@
                 <w:szCs w:val="24"/>
               </w:rPr>
             </w:pPr>
+            <w:r>
+              <w:rPr>
+                <w:rFonts w:ascii="Segoe UI" w:hAnsi="Segoe UI" w:cs="Segoe UI"/>
+                <w:sz w:val="24"/>
+                <w:szCs w:val="24"/>
+              </w:rPr>
+              <w:t>${</w:t>
+            </w:r>
+            <w:r>
+              <w:rPr>
+                <w:rFonts w:ascii="Segoe UI" w:hAnsi="Segoe UI" w:cs="Segoe UI"/>
+                <w:sz w:val="24"/>
+                <w:szCs w:val="24"/>
+              </w:rPr>
+              <w:t>drafts</w:t>
+            </w:r>
+            <w:r>
+              <w:rPr>
+                <w:rFonts w:ascii="Segoe UI" w:hAnsi="Segoe UI" w:cs="Segoe UI"/>
+                <w:sz w:val="24"/>
+                <w:szCs w:val="24"/>
+              </w:rPr>
+              <w:t>}</w:t>
+            </w:r>
           </w:p>
         </w:tc>
         <w:tc>
@@ -1274,81 +1214,93 @@
                 <w:sz w:val="20"/>
                 <w:szCs w:val="20"/>
               </w:rPr>
-              <w:t>${</w:t>
-            </w:r>
-            <w:proofErr w:type="spellStart"/>
+              <w:t>${payment_via}</w:t>
+            </w:r>
+          </w:p>
+        </w:tc>
+        <w:tc>
+          <w:tcPr>
+            <w:tcW w:w="1593" w:type="dxa"/>
+          </w:tcPr>
+          <w:p>
+            <w:pPr>
+              <w:jc w:val="right"/>
+              <w:rPr>
+                <w:rFonts w:asciiTheme="minorBidi" w:hAnsiTheme="minorBidi"/>
+                <w:sz w:val="24"/>
+                <w:szCs w:val="24"/>
+                <w:rtl/>
+              </w:rPr>
+            </w:pPr>
             <w:r>
               <w:rPr>
                 <w:rFonts w:asciiTheme="minorBidi" w:hAnsiTheme="minorBidi"/>
                 <w:sz w:val="20"/>
                 <w:szCs w:val="20"/>
               </w:rPr>
-              <w:t>payment_via</w:t>
-            </w:r>
-            <w:proofErr w:type="spellEnd"/>
+              <w:t>${payment_type}</w:t>
+            </w:r>
+          </w:p>
+        </w:tc>
+        <w:tc>
+          <w:tcPr>
+            <w:tcW w:w="1282" w:type="dxa"/>
+          </w:tcPr>
+          <w:p>
+            <w:pPr>
+              <w:jc w:val="right"/>
+              <w:rPr>
+                <w:rFonts w:asciiTheme="minorBidi" w:hAnsiTheme="minorBidi"/>
+                <w:sz w:val="24"/>
+                <w:szCs w:val="24"/>
+                <w:rtl/>
+              </w:rPr>
+            </w:pPr>
             <w:r>
               <w:rPr>
                 <w:rFonts w:asciiTheme="minorBidi" w:hAnsiTheme="minorBidi"/>
                 <w:sz w:val="20"/>
                 <w:szCs w:val="20"/>
               </w:rPr>
-              <w:t>}</w:t>
-            </w:r>
-          </w:p>
-        </w:tc>
-        <w:tc>
-          <w:tcPr>
-            <w:tcW w:w="1593" w:type="dxa"/>
-          </w:tcPr>
-          <w:p>
-            <w:pPr>
-              <w:jc w:val="right"/>
-              <w:rPr>
-                <w:rFonts w:asciiTheme="minorBidi" w:hAnsiTheme="minorBidi"/>
-                <w:sz w:val="24"/>
-                <w:szCs w:val="24"/>
-                <w:rtl/>
-              </w:rPr>
-            </w:pPr>
-            <w:r>
+              <w:t>${created_at}</w:t>
+            </w:r>
+          </w:p>
+        </w:tc>
+        <w:tc>
+          <w:tcPr>
+            <w:tcW w:w="1872" w:type="dxa"/>
+          </w:tcPr>
+          <w:p>
+            <w:pPr>
+              <w:jc w:val="right"/>
               <w:rPr>
                 <w:rFonts w:asciiTheme="minorBidi" w:hAnsiTheme="minorBidi"/>
                 <w:sz w:val="20"/>
                 <w:szCs w:val="20"/>
-              </w:rPr>
-              <w:t>${</w:t>
-            </w:r>
-            <w:proofErr w:type="spellStart"/>
+                <w:rtl/>
+              </w:rPr>
+            </w:pPr>
             <w:r>
               <w:rPr>
                 <w:rFonts w:asciiTheme="minorBidi" w:hAnsiTheme="minorBidi"/>
                 <w:sz w:val="20"/>
                 <w:szCs w:val="20"/>
               </w:rPr>
-              <w:t>payment_type</w:t>
-            </w:r>
-            <w:proofErr w:type="spellEnd"/>
-            <w:r>
+              <w:t>${payment_amount}</w:t>
+            </w:r>
+          </w:p>
+        </w:tc>
+        <w:tc>
+          <w:tcPr>
+            <w:tcW w:w="1512" w:type="dxa"/>
+          </w:tcPr>
+          <w:p>
+            <w:pPr>
+              <w:jc w:val="right"/>
               <w:rPr>
                 <w:rFonts w:asciiTheme="minorBidi" w:hAnsiTheme="minorBidi"/>
                 <w:sz w:val="20"/>
                 <w:szCs w:val="20"/>
-              </w:rPr>
-              <w:t>}</w:t>
-            </w:r>
-          </w:p>
-        </w:tc>
-        <w:tc>
-          <w:tcPr>
-            <w:tcW w:w="1282" w:type="dxa"/>
-          </w:tcPr>
-          <w:p>
-            <w:pPr>
-              <w:jc w:val="right"/>
-              <w:rPr>
-                <w:rFonts w:asciiTheme="minorBidi" w:hAnsiTheme="minorBidi"/>
-                <w:sz w:val="24"/>
-                <w:szCs w:val="24"/>
                 <w:rtl/>
               </w:rPr>
             </w:pPr>
@@ -1358,109 +1310,7 @@
                 <w:sz w:val="20"/>
                 <w:szCs w:val="20"/>
               </w:rPr>
-              <w:t>${</w:t>
-            </w:r>
-            <w:proofErr w:type="spellStart"/>
-            <w:r>
-              <w:rPr>
-                <w:rFonts w:asciiTheme="minorBidi" w:hAnsiTheme="minorBidi"/>
-                <w:sz w:val="20"/>
-                <w:szCs w:val="20"/>
-              </w:rPr>
-              <w:t>created_at</w:t>
-            </w:r>
-            <w:proofErr w:type="spellEnd"/>
-            <w:r>
-              <w:rPr>
-                <w:rFonts w:asciiTheme="minorBidi" w:hAnsiTheme="minorBidi"/>
-                <w:sz w:val="20"/>
-                <w:szCs w:val="20"/>
-              </w:rPr>
-              <w:t>}</w:t>
-            </w:r>
-          </w:p>
-        </w:tc>
-        <w:tc>
-          <w:tcPr>
-            <w:tcW w:w="1872" w:type="dxa"/>
-          </w:tcPr>
-          <w:p>
-            <w:pPr>
-              <w:jc w:val="right"/>
-              <w:rPr>
-                <w:rFonts w:asciiTheme="minorBidi" w:hAnsiTheme="minorBidi"/>
-                <w:sz w:val="20"/>
-                <w:szCs w:val="20"/>
-                <w:rtl/>
-              </w:rPr>
-            </w:pPr>
-            <w:r>
-              <w:rPr>
-                <w:rFonts w:asciiTheme="minorBidi" w:hAnsiTheme="minorBidi"/>
-                <w:sz w:val="20"/>
-                <w:szCs w:val="20"/>
-              </w:rPr>
-              <w:t>${</w:t>
-            </w:r>
-            <w:proofErr w:type="spellStart"/>
-            <w:r>
-              <w:rPr>
-                <w:rFonts w:asciiTheme="minorBidi" w:hAnsiTheme="minorBidi"/>
-                <w:sz w:val="20"/>
-                <w:szCs w:val="20"/>
-              </w:rPr>
-              <w:t>payment_amount</w:t>
-            </w:r>
-            <w:proofErr w:type="spellEnd"/>
-            <w:r>
-              <w:rPr>
-                <w:rFonts w:asciiTheme="minorBidi" w:hAnsiTheme="minorBidi"/>
-                <w:sz w:val="20"/>
-                <w:szCs w:val="20"/>
-              </w:rPr>
-              <w:t>}</w:t>
-            </w:r>
-          </w:p>
-        </w:tc>
-        <w:tc>
-          <w:tcPr>
-            <w:tcW w:w="1512" w:type="dxa"/>
-          </w:tcPr>
-          <w:p>
-            <w:pPr>
-              <w:jc w:val="right"/>
-              <w:rPr>
-                <w:rFonts w:asciiTheme="minorBidi" w:hAnsiTheme="minorBidi"/>
-                <w:sz w:val="20"/>
-                <w:szCs w:val="20"/>
-                <w:rtl/>
-              </w:rPr>
-            </w:pPr>
-            <w:r>
-              <w:rPr>
-                <w:rFonts w:asciiTheme="minorBidi" w:hAnsiTheme="minorBidi"/>
-                <w:sz w:val="20"/>
-                <w:szCs w:val="20"/>
-              </w:rPr>
-              <w:t>${</w:t>
-            </w:r>
-            <w:proofErr w:type="spellStart"/>
-            <w:r>
-              <w:rPr>
-                <w:rFonts w:asciiTheme="minorBidi" w:hAnsiTheme="minorBidi"/>
-                <w:sz w:val="20"/>
-                <w:szCs w:val="20"/>
-              </w:rPr>
-              <w:t>payment_NO</w:t>
-            </w:r>
-            <w:proofErr w:type="spellEnd"/>
-            <w:r>
-              <w:rPr>
-                <w:rFonts w:asciiTheme="minorBidi" w:hAnsiTheme="minorBidi"/>
-                <w:sz w:val="20"/>
-                <w:szCs w:val="20"/>
-              </w:rPr>
-              <w:t>}</w:t>
+              <w:t>${payment_NO}</w:t>
             </w:r>
           </w:p>
         </w:tc>

</xml_diff>